<commit_message>
more roblox projects and recipes
</commit_message>
<xml_diff>
--- a/RobloxL1/ScrShotsRobloxCode.docx
+++ b/RobloxL1/ScrShotsRobloxCode.docx
@@ -499,6 +499,11 @@
       </w:r>
     </w:p>
     <w:p>
+      <w:r>
+        <w:t xml:space="preserve">Minigame file </w:t>
+      </w:r>
+    </w:p>
+    <w:p>
       <w:hyperlink r:id="rId11" w:history="1">
         <w:r>
           <w:rPr>
@@ -509,6 +514,12 @@
       </w:hyperlink>
       <w:r>
         <w:t xml:space="preserve"> </w:t>
+      </w:r>
+    </w:p>
+    <w:p/>
+    <w:p>
+      <w:r>
+        <w:t>Jumpy away.png</w:t>
       </w:r>
     </w:p>
     <w:p>
@@ -585,7 +596,11 @@
       </w:r>
     </w:p>
     <w:p/>
-    <w:p/>
+    <w:p>
+      <w:r>
+        <w:t>Roblox shop 3d model</w:t>
+      </w:r>
+    </w:p>
     <w:p>
       <w:hyperlink r:id="rId14" w:history="1">
         <w:r>
@@ -600,6 +615,19 @@
       </w:r>
     </w:p>
     <w:p>
+      <w:r>
+        <w:t xml:space="preserve">Shop </w:t>
+      </w:r>
+      <w:proofErr w:type="spellStart"/>
+      <w:r>
+        <w:t>ui</w:t>
+      </w:r>
+      <w:proofErr w:type="spellEnd"/>
+      <w:r>
+        <w:t xml:space="preserve"> sample</w:t>
+      </w:r>
+    </w:p>
+    <w:p>
       <w:hyperlink r:id="rId15" w:history="1">
         <w:r>
           <w:rPr>
@@ -626,6 +654,7 @@
     </w:p>
     <w:p>
       <w:r>
+        <w:lastRenderedPageBreak/>
         <w:t xml:space="preserve">local close = </w:t>
       </w:r>
       <w:proofErr w:type="spellStart"/>
@@ -975,24 +1004,439 @@
         </w:numPr>
       </w:pPr>
       <w:r>
+        <w:t>Hinge and new blocks</w:t>
+      </w:r>
+    </w:p>
+    <w:p>
+      <w:pPr>
+        <w:pStyle w:val="ListParagraph"/>
+        <w:numPr>
+          <w:ilvl w:val="0"/>
+          <w:numId w:val="2"/>
+        </w:numPr>
+      </w:pPr>
+      <w:r>
+        <w:t xml:space="preserve">Just add two blocks. Bottom one anchored, top one free. </w:t>
+      </w:r>
+    </w:p>
+    <w:p>
+      <w:pPr>
+        <w:pStyle w:val="ListParagraph"/>
+        <w:numPr>
+          <w:ilvl w:val="0"/>
+          <w:numId w:val="2"/>
+        </w:numPr>
+      </w:pPr>
+      <w:r>
+        <w:rPr>
+          <w:noProof/>
+        </w:rPr>
+        <w:drawing>
+          <wp:inline distT="0" distB="0" distL="0" distR="0" wp14:anchorId="525B94D2" wp14:editId="2F19CE99">
+            <wp:extent cx="5943600" cy="2615565"/>
+            <wp:effectExtent l="0" t="0" r="0" b="0"/>
+            <wp:docPr id="237821882" name="Picture 1" descr="A white rectangular object on a tiled floor&#10;&#10;Description automatically generated"/>
+            <wp:cNvGraphicFramePr>
+              <a:graphicFrameLocks xmlns:a="http://schemas.openxmlformats.org/drawingml/2006/main" noChangeAspect="1"/>
+            </wp:cNvGraphicFramePr>
+            <a:graphic xmlns:a="http://schemas.openxmlformats.org/drawingml/2006/main">
+              <a:graphicData uri="http://schemas.openxmlformats.org/drawingml/2006/picture">
+                <pic:pic xmlns:pic="http://schemas.openxmlformats.org/drawingml/2006/picture">
+                  <pic:nvPicPr>
+                    <pic:cNvPr id="237821882" name="Picture 1" descr="A white rectangular object on a tiled floor&#10;&#10;Description automatically generated"/>
+                    <pic:cNvPicPr/>
+                  </pic:nvPicPr>
+                  <pic:blipFill>
+                    <a:blip r:embed="rId16">
+                      <a:extLst>
+                        <a:ext uri="{28A0092B-C50C-407E-A947-70E740481C1C}">
+                          <a14:useLocalDpi xmlns:a14="http://schemas.microsoft.com/office/drawing/2010/main" val="0"/>
+                        </a:ext>
+                      </a:extLst>
+                    </a:blip>
+                    <a:stretch>
+                      <a:fillRect/>
+                    </a:stretch>
+                  </pic:blipFill>
+                  <pic:spPr>
+                    <a:xfrm>
+                      <a:off x="0" y="0"/>
+                      <a:ext cx="5943600" cy="2615565"/>
+                    </a:xfrm>
+                    <a:prstGeom prst="rect">
+                      <a:avLst/>
+                    </a:prstGeom>
+                  </pic:spPr>
+                </pic:pic>
+              </a:graphicData>
+            </a:graphic>
+          </wp:inline>
+        </w:drawing>
+      </w:r>
+    </w:p>
+    <w:p>
+      <w:pPr>
+        <w:pStyle w:val="ListParagraph"/>
+        <w:numPr>
+          <w:ilvl w:val="0"/>
+          <w:numId w:val="2"/>
+        </w:numPr>
+      </w:pPr>
+      <w:r>
+        <w:t>Move the top block a bit up and add hinge</w:t>
+      </w:r>
+    </w:p>
+    <w:p>
+      <w:pPr>
+        <w:pStyle w:val="ListParagraph"/>
+        <w:numPr>
+          <w:ilvl w:val="0"/>
+          <w:numId w:val="2"/>
+        </w:numPr>
+      </w:pPr>
+      <w:r>
+        <w:rPr>
+          <w:noProof/>
+        </w:rPr>
+        <w:drawing>
+          <wp:inline distT="0" distB="0" distL="0" distR="0" wp14:anchorId="12F78163" wp14:editId="668EB853">
+            <wp:extent cx="1582309" cy="1204550"/>
+            <wp:effectExtent l="0" t="0" r="0" b="0"/>
+            <wp:docPr id="26590423" name="Picture 1" descr="A screenshot of a computer&#10;&#10;Description automatically generated"/>
+            <wp:cNvGraphicFramePr>
+              <a:graphicFrameLocks xmlns:a="http://schemas.openxmlformats.org/drawingml/2006/main" noChangeAspect="1"/>
+            </wp:cNvGraphicFramePr>
+            <a:graphic xmlns:a="http://schemas.openxmlformats.org/drawingml/2006/main">
+              <a:graphicData uri="http://schemas.openxmlformats.org/drawingml/2006/picture">
+                <pic:pic xmlns:pic="http://schemas.openxmlformats.org/drawingml/2006/picture">
+                  <pic:nvPicPr>
+                    <pic:cNvPr id="26590423" name="Picture 1" descr="A screenshot of a computer&#10;&#10;Description automatically generated"/>
+                    <pic:cNvPicPr/>
+                  </pic:nvPicPr>
+                  <pic:blipFill>
+                    <a:blip r:embed="rId17">
+                      <a:extLst>
+                        <a:ext uri="{28A0092B-C50C-407E-A947-70E740481C1C}">
+                          <a14:useLocalDpi xmlns:a14="http://schemas.microsoft.com/office/drawing/2010/main" val="0"/>
+                        </a:ext>
+                      </a:extLst>
+                    </a:blip>
+                    <a:stretch>
+                      <a:fillRect/>
+                    </a:stretch>
+                  </pic:blipFill>
+                  <pic:spPr>
+                    <a:xfrm>
+                      <a:off x="0" y="0"/>
+                      <a:ext cx="1588288" cy="1209101"/>
+                    </a:xfrm>
+                    <a:prstGeom prst="rect">
+                      <a:avLst/>
+                    </a:prstGeom>
+                  </pic:spPr>
+                </pic:pic>
+              </a:graphicData>
+            </a:graphic>
+          </wp:inline>
+        </w:drawing>
+      </w:r>
+      <w:r>
+        <w:rPr>
+          <w:noProof/>
+        </w:rPr>
+        <w:t xml:space="preserve"> </w:t>
+      </w:r>
+      <w:r>
+        <w:rPr>
+          <w:noProof/>
+        </w:rPr>
+        <w:drawing>
+          <wp:inline distT="0" distB="0" distL="0" distR="0" wp14:anchorId="5DEA87D5" wp14:editId="0A3A882C">
+            <wp:extent cx="1804946" cy="1462276"/>
+            <wp:effectExtent l="0" t="0" r="5080" b="5080"/>
+            <wp:docPr id="113945943" name="Picture 1"/>
+            <wp:cNvGraphicFramePr>
+              <a:graphicFrameLocks xmlns:a="http://schemas.openxmlformats.org/drawingml/2006/main" noChangeAspect="1"/>
+            </wp:cNvGraphicFramePr>
+            <a:graphic xmlns:a="http://schemas.openxmlformats.org/drawingml/2006/main">
+              <a:graphicData uri="http://schemas.openxmlformats.org/drawingml/2006/picture">
+                <pic:pic xmlns:pic="http://schemas.openxmlformats.org/drawingml/2006/picture">
+                  <pic:nvPicPr>
+                    <pic:cNvPr id="113945943" name=""/>
+                    <pic:cNvPicPr/>
+                  </pic:nvPicPr>
+                  <pic:blipFill>
+                    <a:blip r:embed="rId18" cstate="print">
+                      <a:extLst>
+                        <a:ext uri="{28A0092B-C50C-407E-A947-70E740481C1C}">
+                          <a14:useLocalDpi xmlns:a14="http://schemas.microsoft.com/office/drawing/2010/main" val="0"/>
+                        </a:ext>
+                      </a:extLst>
+                    </a:blip>
+                    <a:stretch>
+                      <a:fillRect/>
+                    </a:stretch>
+                  </pic:blipFill>
+                  <pic:spPr>
+                    <a:xfrm>
+                      <a:off x="0" y="0"/>
+                      <a:ext cx="1823982" cy="1477698"/>
+                    </a:xfrm>
+                    <a:prstGeom prst="rect">
+                      <a:avLst/>
+                    </a:prstGeom>
+                  </pic:spPr>
+                </pic:pic>
+              </a:graphicData>
+            </a:graphic>
+          </wp:inline>
+        </w:drawing>
+      </w:r>
+      <w:r>
+        <w:rPr>
+          <w:noProof/>
+        </w:rPr>
+        <w:t xml:space="preserve"> </w:t>
+      </w:r>
+      <w:r>
+        <w:rPr>
+          <w:noProof/>
+        </w:rPr>
+        <w:drawing>
+          <wp:inline distT="0" distB="0" distL="0" distR="0" wp14:anchorId="21C7EDD9" wp14:editId="4F8DB3E0">
+            <wp:extent cx="1971924" cy="1279534"/>
+            <wp:effectExtent l="0" t="0" r="9525" b="0"/>
+            <wp:docPr id="675010987" name="Picture 1" descr="A screenshot of a computer&#10;&#10;Description automatically generated"/>
+            <wp:cNvGraphicFramePr>
+              <a:graphicFrameLocks xmlns:a="http://schemas.openxmlformats.org/drawingml/2006/main" noChangeAspect="1"/>
+            </wp:cNvGraphicFramePr>
+            <a:graphic xmlns:a="http://schemas.openxmlformats.org/drawingml/2006/main">
+              <a:graphicData uri="http://schemas.openxmlformats.org/drawingml/2006/picture">
+                <pic:pic xmlns:pic="http://schemas.openxmlformats.org/drawingml/2006/picture">
+                  <pic:nvPicPr>
+                    <pic:cNvPr id="675010987" name="Picture 1" descr="A screenshot of a computer&#10;&#10;Description automatically generated"/>
+                    <pic:cNvPicPr/>
+                  </pic:nvPicPr>
+                  <pic:blipFill>
+                    <a:blip r:embed="rId19">
+                      <a:extLst>
+                        <a:ext uri="{28A0092B-C50C-407E-A947-70E740481C1C}">
+                          <a14:useLocalDpi xmlns:a14="http://schemas.microsoft.com/office/drawing/2010/main" val="0"/>
+                        </a:ext>
+                      </a:extLst>
+                    </a:blip>
+                    <a:stretch>
+                      <a:fillRect/>
+                    </a:stretch>
+                  </pic:blipFill>
+                  <pic:spPr>
+                    <a:xfrm>
+                      <a:off x="0" y="0"/>
+                      <a:ext cx="2046293" cy="1327791"/>
+                    </a:xfrm>
+                    <a:prstGeom prst="rect">
+                      <a:avLst/>
+                    </a:prstGeom>
+                  </pic:spPr>
+                </pic:pic>
+              </a:graphicData>
+            </a:graphic>
+          </wp:inline>
+        </w:drawing>
+      </w:r>
+    </w:p>
+    <w:p>
+      <w:pPr>
+        <w:pStyle w:val="ListParagraph"/>
+        <w:numPr>
+          <w:ilvl w:val="0"/>
+          <w:numId w:val="2"/>
+        </w:numPr>
+      </w:pPr>
+      <w:r>
+        <w:t>To make it ‘motor’ see above settings</w:t>
+      </w:r>
+    </w:p>
+    <w:p>
+      <w:pPr>
+        <w:pStyle w:val="ListParagraph"/>
+        <w:numPr>
+          <w:ilvl w:val="0"/>
+          <w:numId w:val="2"/>
+        </w:numPr>
+      </w:pPr>
+      <w:r>
+        <w:rPr>
+          <w:noProof/>
+        </w:rPr>
         <w:lastRenderedPageBreak/>
-        <w:t>ab</w:t>
-      </w:r>
-    </w:p>
+        <w:drawing>
+          <wp:inline distT="0" distB="0" distL="0" distR="0" wp14:anchorId="2687D231" wp14:editId="39DB5CC0">
+            <wp:extent cx="5943600" cy="2679700"/>
+            <wp:effectExtent l="0" t="0" r="0" b="6350"/>
+            <wp:docPr id="1121880063" name="Picture 1" descr="A screenshot of a computer&#10;&#10;Description automatically generated"/>
+            <wp:cNvGraphicFramePr>
+              <a:graphicFrameLocks xmlns:a="http://schemas.openxmlformats.org/drawingml/2006/main" noChangeAspect="1"/>
+            </wp:cNvGraphicFramePr>
+            <a:graphic xmlns:a="http://schemas.openxmlformats.org/drawingml/2006/main">
+              <a:graphicData uri="http://schemas.openxmlformats.org/drawingml/2006/picture">
+                <pic:pic xmlns:pic="http://schemas.openxmlformats.org/drawingml/2006/picture">
+                  <pic:nvPicPr>
+                    <pic:cNvPr id="1121880063" name="Picture 1" descr="A screenshot of a computer&#10;&#10;Description automatically generated"/>
+                    <pic:cNvPicPr/>
+                  </pic:nvPicPr>
+                  <pic:blipFill>
+                    <a:blip r:embed="rId20">
+                      <a:extLst>
+                        <a:ext uri="{28A0092B-C50C-407E-A947-70E740481C1C}">
+                          <a14:useLocalDpi xmlns:a14="http://schemas.microsoft.com/office/drawing/2010/main" val="0"/>
+                        </a:ext>
+                      </a:extLst>
+                    </a:blip>
+                    <a:stretch>
+                      <a:fillRect/>
+                    </a:stretch>
+                  </pic:blipFill>
+                  <pic:spPr>
+                    <a:xfrm>
+                      <a:off x="0" y="0"/>
+                      <a:ext cx="5943600" cy="2679700"/>
+                    </a:xfrm>
+                    <a:prstGeom prst="rect">
+                      <a:avLst/>
+                    </a:prstGeom>
+                  </pic:spPr>
+                </pic:pic>
+              </a:graphicData>
+            </a:graphic>
+          </wp:inline>
+        </w:drawing>
+      </w:r>
+    </w:p>
+    <w:p>
+      <w:pPr>
+        <w:pStyle w:val="ListParagraph"/>
+        <w:numPr>
+          <w:ilvl w:val="0"/>
+          <w:numId w:val="2"/>
+        </w:numPr>
+      </w:pPr>
+      <w:r>
+        <w:t>To make It servo see above</w:t>
+      </w:r>
+    </w:p>
+    <w:p>
+      <w:pPr>
+        <w:pStyle w:val="ListParagraph"/>
+        <w:numPr>
+          <w:ilvl w:val="0"/>
+          <w:numId w:val="2"/>
+        </w:numPr>
+      </w:pPr>
+      <w:proofErr w:type="spellStart"/>
+      <w:r>
+        <w:t>SeeSaw</w:t>
+      </w:r>
+      <w:proofErr w:type="spellEnd"/>
+    </w:p>
+    <w:p>
+      <w:pPr>
+        <w:pStyle w:val="ListParagraph"/>
+        <w:numPr>
+          <w:ilvl w:val="0"/>
+          <w:numId w:val="2"/>
+        </w:numPr>
+      </w:pPr>
+      <w:r>
+        <w:drawing>
+          <wp:inline distT="0" distB="0" distL="0" distR="0" wp14:anchorId="44D90F52" wp14:editId="3ECE04C8">
+            <wp:extent cx="3010320" cy="4525006"/>
+            <wp:effectExtent l="0" t="0" r="0" b="9525"/>
+            <wp:docPr id="1843029768" name="Picture 1" descr="A screenshot of a computer&#10;&#10;Description automatically generated"/>
+            <wp:cNvGraphicFramePr>
+              <a:graphicFrameLocks xmlns:a="http://schemas.openxmlformats.org/drawingml/2006/main" noChangeAspect="1"/>
+            </wp:cNvGraphicFramePr>
+            <a:graphic xmlns:a="http://schemas.openxmlformats.org/drawingml/2006/main">
+              <a:graphicData uri="http://schemas.openxmlformats.org/drawingml/2006/picture">
+                <pic:pic xmlns:pic="http://schemas.openxmlformats.org/drawingml/2006/picture">
+                  <pic:nvPicPr>
+                    <pic:cNvPr id="1843029768" name="Picture 1" descr="A screenshot of a computer&#10;&#10;Description automatically generated"/>
+                    <pic:cNvPicPr/>
+                  </pic:nvPicPr>
+                  <pic:blipFill>
+                    <a:blip r:embed="rId21">
+                      <a:extLst>
+                        <a:ext uri="{28A0092B-C50C-407E-A947-70E740481C1C}">
+                          <a14:useLocalDpi xmlns:a14="http://schemas.microsoft.com/office/drawing/2010/main" val="0"/>
+                        </a:ext>
+                      </a:extLst>
+                    </a:blip>
+                    <a:stretch>
+                      <a:fillRect/>
+                    </a:stretch>
+                  </pic:blipFill>
+                  <pic:spPr>
+                    <a:xfrm>
+                      <a:off x="0" y="0"/>
+                      <a:ext cx="3010320" cy="4525006"/>
+                    </a:xfrm>
+                    <a:prstGeom prst="rect">
+                      <a:avLst/>
+                    </a:prstGeom>
+                  </pic:spPr>
+                </pic:pic>
+              </a:graphicData>
+            </a:graphic>
+          </wp:inline>
+        </w:drawing>
+      </w:r>
+    </w:p>
+    <w:p>
+      <w:pPr>
+        <w:pStyle w:val="ListParagraph"/>
+        <w:numPr>
+          <w:ilvl w:val="0"/>
+          <w:numId w:val="2"/>
+        </w:numPr>
+      </w:pPr>
+      <w:r>
+        <w:t>b</w:t>
+      </w:r>
+    </w:p>
+    <w:p/>
     <w:p>
       <w:pPr>
         <w:pStyle w:val="Heading1"/>
         <w:numPr>
           <w:ilvl w:val="0"/>
-          <w:numId w:val="1"/>
+          <w:numId w:val="2"/>
         </w:numPr>
       </w:pPr>
       <w:r>
+        <w:lastRenderedPageBreak/>
+        <w:t>ab</w:t>
+      </w:r>
+    </w:p>
+    <w:p/>
+    <w:p>
+      <w:pPr>
+        <w:pStyle w:val="Heading1"/>
+        <w:numPr>
+          <w:ilvl w:val="0"/>
+          <w:numId w:val="2"/>
+        </w:numPr>
+      </w:pPr>
+      <w:r>
         <w:t>Horror game</w:t>
       </w:r>
     </w:p>
     <w:p>
-      <w:hyperlink r:id="rId16" w:history="1">
+      <w:r>
+        <w:t xml:space="preserve">Horror game Roblox file below </w:t>
+      </w:r>
+    </w:p>
+    <w:p>
+      <w:hyperlink r:id="rId22" w:history="1">
         <w:r>
           <w:rPr>
             <w:rStyle w:val="Hyperlink"/>
@@ -1010,7 +1454,7 @@
       </w:r>
     </w:p>
     <w:p>
-      <w:hyperlink r:id="rId17" w:history="1">
+      <w:hyperlink r:id="rId23" w:history="1">
         <w:r>
           <w:rPr>
             <w:rStyle w:val="Hyperlink"/>
@@ -1027,7 +1471,7 @@
         <w:pStyle w:val="Heading1"/>
         <w:numPr>
           <w:ilvl w:val="0"/>
-          <w:numId w:val="1"/>
+          <w:numId w:val="2"/>
         </w:numPr>
       </w:pPr>
       <w:r>
@@ -1039,7 +1483,7 @@
         <w:pStyle w:val="Heading1"/>
         <w:numPr>
           <w:ilvl w:val="0"/>
-          <w:numId w:val="1"/>
+          <w:numId w:val="2"/>
         </w:numPr>
       </w:pPr>
       <w:r>
@@ -1051,7 +1495,7 @@
         <w:pStyle w:val="Heading1"/>
         <w:numPr>
           <w:ilvl w:val="0"/>
-          <w:numId w:val="1"/>
+          <w:numId w:val="2"/>
         </w:numPr>
       </w:pPr>
       <w:r>
@@ -1073,7 +1517,7 @@
   <w:abstractNum w:abstractNumId="0" w15:restartNumberingAfterBreak="0">
     <w:nsid w:val="1AD17999"/>
     <w:multiLevelType w:val="hybridMultilevel"/>
-    <w:tmpl w:val="7A489CDC"/>
+    <w:tmpl w:val="3F006C92"/>
     <w:lvl w:ilvl="0" w:tplc="0409000F">
       <w:start w:val="1"/>
       <w:numFmt w:val="decimal"/>
@@ -1156,8 +1600,97 @@
       </w:pPr>
     </w:lvl>
   </w:abstractNum>
+  <w:abstractNum w:abstractNumId="1" w15:restartNumberingAfterBreak="0">
+    <w:nsid w:val="7E1A03C2"/>
+    <w:multiLevelType w:val="hybridMultilevel"/>
+    <w:tmpl w:val="3F006C92"/>
+    <w:lvl w:ilvl="0" w:tplc="FFFFFFFF">
+      <w:start w:val="1"/>
+      <w:numFmt w:val="decimal"/>
+      <w:lvlText w:val="%1."/>
+      <w:lvlJc w:val="left"/>
+      <w:pPr>
+        <w:ind w:left="720" w:hanging="360"/>
+      </w:pPr>
+    </w:lvl>
+    <w:lvl w:ilvl="1" w:tplc="FFFFFFFF" w:tentative="1">
+      <w:start w:val="1"/>
+      <w:numFmt w:val="lowerLetter"/>
+      <w:lvlText w:val="%2."/>
+      <w:lvlJc w:val="left"/>
+      <w:pPr>
+        <w:ind w:left="1440" w:hanging="360"/>
+      </w:pPr>
+    </w:lvl>
+    <w:lvl w:ilvl="2" w:tplc="FFFFFFFF" w:tentative="1">
+      <w:start w:val="1"/>
+      <w:numFmt w:val="lowerRoman"/>
+      <w:lvlText w:val="%3."/>
+      <w:lvlJc w:val="right"/>
+      <w:pPr>
+        <w:ind w:left="2160" w:hanging="180"/>
+      </w:pPr>
+    </w:lvl>
+    <w:lvl w:ilvl="3" w:tplc="FFFFFFFF" w:tentative="1">
+      <w:start w:val="1"/>
+      <w:numFmt w:val="decimal"/>
+      <w:lvlText w:val="%4."/>
+      <w:lvlJc w:val="left"/>
+      <w:pPr>
+        <w:ind w:left="2880" w:hanging="360"/>
+      </w:pPr>
+    </w:lvl>
+    <w:lvl w:ilvl="4" w:tplc="FFFFFFFF" w:tentative="1">
+      <w:start w:val="1"/>
+      <w:numFmt w:val="lowerLetter"/>
+      <w:lvlText w:val="%5."/>
+      <w:lvlJc w:val="left"/>
+      <w:pPr>
+        <w:ind w:left="3600" w:hanging="360"/>
+      </w:pPr>
+    </w:lvl>
+    <w:lvl w:ilvl="5" w:tplc="FFFFFFFF" w:tentative="1">
+      <w:start w:val="1"/>
+      <w:numFmt w:val="lowerRoman"/>
+      <w:lvlText w:val="%6."/>
+      <w:lvlJc w:val="right"/>
+      <w:pPr>
+        <w:ind w:left="4320" w:hanging="180"/>
+      </w:pPr>
+    </w:lvl>
+    <w:lvl w:ilvl="6" w:tplc="FFFFFFFF" w:tentative="1">
+      <w:start w:val="1"/>
+      <w:numFmt w:val="decimal"/>
+      <w:lvlText w:val="%7."/>
+      <w:lvlJc w:val="left"/>
+      <w:pPr>
+        <w:ind w:left="5040" w:hanging="360"/>
+      </w:pPr>
+    </w:lvl>
+    <w:lvl w:ilvl="7" w:tplc="FFFFFFFF" w:tentative="1">
+      <w:start w:val="1"/>
+      <w:numFmt w:val="lowerLetter"/>
+      <w:lvlText w:val="%8."/>
+      <w:lvlJc w:val="left"/>
+      <w:pPr>
+        <w:ind w:left="5760" w:hanging="360"/>
+      </w:pPr>
+    </w:lvl>
+    <w:lvl w:ilvl="8" w:tplc="FFFFFFFF" w:tentative="1">
+      <w:start w:val="1"/>
+      <w:numFmt w:val="lowerRoman"/>
+      <w:lvlText w:val="%9."/>
+      <w:lvlJc w:val="right"/>
+      <w:pPr>
+        <w:ind w:left="6480" w:hanging="180"/>
+      </w:pPr>
+    </w:lvl>
+  </w:abstractNum>
   <w:num w:numId="1" w16cid:durableId="779833996">
     <w:abstractNumId w:val="0"/>
+  </w:num>
+  <w:num w:numId="2" w16cid:durableId="1424761299">
+    <w:abstractNumId w:val="1"/>
   </w:num>
 </w:numbering>
 </file>
@@ -2102,6 +2635,18 @@
       <w:shd w:val="clear" w:color="auto" w:fill="E1DFDD"/>
     </w:rPr>
   </w:style>
+  <w:style w:type="character" w:styleId="FollowedHyperlink">
+    <w:name w:val="FollowedHyperlink"/>
+    <w:basedOn w:val="DefaultParagraphFont"/>
+    <w:uiPriority w:val="99"/>
+    <w:semiHidden/>
+    <w:unhideWhenUsed/>
+    <w:rsid w:val="00FA23AE"/>
+    <w:rPr>
+      <w:color w:val="96607D" w:themeColor="followedHyperlink"/>
+      <w:u w:val="single"/>
+    </w:rPr>
+  </w:style>
 </w:styles>
 </file>
 

</xml_diff>